<commit_message>
Se agrego texto al archivo Mensaje1.docx
</commit_message>
<xml_diff>
--- a/Mensaje1.docx
+++ b/Mensaje1.docx
@@ -141,6 +141,163 @@
           <w:lang w:val="es-ES"/>
         </w:rPr>
         <w:t>Vamos a probar</w:t>
+      </w:r>
+    </w:p>
+    <w:p>
+      <w:pPr>
+        <w:rPr>
+          <w:rFonts w:cstheme="minorHAnsi"/>
+          <w:lang w:val="es-ES"/>
+        </w:rPr>
+      </w:pPr>
+      <w:r>
+        <w:rPr>
+          <w:rFonts w:cstheme="minorHAnsi"/>
+          <w:lang w:val="es-ES"/>
+        </w:rPr>
+        <w:t>Funciono…</w:t>
+      </w:r>
+    </w:p>
+    <w:p>
+      <w:pPr>
+        <w:rPr>
+          <w:rFonts w:cstheme="minorHAnsi"/>
+          <w:lang w:val="es-ES"/>
+        </w:rPr>
+      </w:pPr>
+      <w:r>
+        <w:rPr>
+          <w:rFonts w:cstheme="minorHAnsi"/>
+          <w:lang w:val="es-ES"/>
+        </w:rPr>
+        <w:t xml:space="preserve">Segunda prueba: queremos ver si podemos editar el </w:t>
+      </w:r>
+      <w:proofErr w:type="spellStart"/>
+      <w:r>
+        <w:rPr>
+          <w:rFonts w:cstheme="minorHAnsi"/>
+          <w:lang w:val="es-ES"/>
+        </w:rPr>
+        <w:t>config</w:t>
+      </w:r>
+      <w:proofErr w:type="spellEnd"/>
+      <w:r>
+        <w:rPr>
+          <w:rFonts w:cstheme="minorHAnsi"/>
+          <w:lang w:val="es-ES"/>
+        </w:rPr>
+        <w:t xml:space="preserve">. Se modificara el archivo a ver si </w:t>
+      </w:r>
+      <w:proofErr w:type="spellStart"/>
+      <w:r>
+        <w:rPr>
+          <w:rFonts w:cstheme="minorHAnsi"/>
+          <w:lang w:val="es-ES"/>
+        </w:rPr>
+        <w:t>git</w:t>
+      </w:r>
+      <w:proofErr w:type="spellEnd"/>
+      <w:r>
+        <w:rPr>
+          <w:rFonts w:cstheme="minorHAnsi"/>
+          <w:lang w:val="es-ES"/>
+        </w:rPr>
+        <w:t xml:space="preserve"> registra el usuario y el correo. </w:t>
+      </w:r>
+    </w:p>
+    <w:p>
+      <w:pPr>
+        <w:rPr>
+          <w:rFonts w:cstheme="minorHAnsi"/>
+          <w:lang w:val="es-ES"/>
+        </w:rPr>
+      </w:pPr>
+      <w:r>
+        <w:rPr>
+          <w:rFonts w:cstheme="minorHAnsi"/>
+          <w:lang w:val="es-ES"/>
+        </w:rPr>
+        <w:t xml:space="preserve">El correo </w:t>
+      </w:r>
+      <w:proofErr w:type="spellStart"/>
+      <w:r>
+        <w:rPr>
+          <w:rFonts w:cstheme="minorHAnsi"/>
+          <w:lang w:val="es-ES"/>
+        </w:rPr>
+        <w:t>esta</w:t>
+      </w:r>
+      <w:proofErr w:type="spellEnd"/>
+      <w:r>
+        <w:rPr>
+          <w:rFonts w:cstheme="minorHAnsi"/>
+          <w:lang w:val="es-ES"/>
+        </w:rPr>
+        <w:t xml:space="preserve"> mal pero no estamos usando correctamente el </w:t>
+      </w:r>
+      <w:proofErr w:type="spellStart"/>
+      <w:r>
+        <w:rPr>
+          <w:rFonts w:cstheme="minorHAnsi"/>
+          <w:lang w:val="es-ES"/>
+        </w:rPr>
+        <w:t>comand</w:t>
+      </w:r>
+      <w:proofErr w:type="spellEnd"/>
+      <w:r>
+        <w:rPr>
+          <w:rFonts w:cstheme="minorHAnsi"/>
+          <w:lang w:val="es-ES"/>
+        </w:rPr>
+        <w:t xml:space="preserve"> “</w:t>
+      </w:r>
+      <w:proofErr w:type="spellStart"/>
+      <w:r>
+        <w:rPr>
+          <w:rFonts w:cstheme="minorHAnsi"/>
+          <w:lang w:val="es-ES"/>
+        </w:rPr>
+        <w:t>cat</w:t>
+      </w:r>
+      <w:proofErr w:type="spellEnd"/>
+      <w:r>
+        <w:rPr>
+          <w:rFonts w:cstheme="minorHAnsi"/>
+          <w:lang w:val="es-ES"/>
+        </w:rPr>
+        <w:t xml:space="preserve">” q ayuda a </w:t>
+      </w:r>
+      <w:proofErr w:type="spellStart"/>
+      <w:r>
+        <w:rPr>
+          <w:rFonts w:cstheme="minorHAnsi"/>
+          <w:lang w:val="es-ES"/>
+        </w:rPr>
+        <w:t>exlorar</w:t>
+      </w:r>
+      <w:proofErr w:type="spellEnd"/>
+      <w:r>
+        <w:rPr>
+          <w:rFonts w:cstheme="minorHAnsi"/>
+          <w:lang w:val="es-ES"/>
+        </w:rPr>
+        <w:t xml:space="preserve"> el .</w:t>
+      </w:r>
+      <w:proofErr w:type="spellStart"/>
+      <w:r>
+        <w:rPr>
+          <w:rFonts w:cstheme="minorHAnsi"/>
+          <w:lang w:val="es-ES"/>
+        </w:rPr>
+        <w:t>gitconfig</w:t>
+      </w:r>
+      <w:proofErr w:type="spellEnd"/>
+      <w:r>
+        <w:rPr>
+          <w:rFonts w:cstheme="minorHAnsi"/>
+          <w:lang w:val="es-ES"/>
+        </w:rPr>
+        <w:t xml:space="preserve"> por medio del vim.</w:t>
       </w:r>
       <w:bookmarkStart w:id="0" w:name="_GoBack"/>
       <w:bookmarkEnd w:id="0"/>

</xml_diff>